<commit_message>
Add data from Geneious Prime
</commit_message>
<xml_diff>
--- a/Bioinformatics_Report.docx
+++ b/Bioinformatics_Report.docx
@@ -1280,22 +1280,624 @@
           </wp:inline>
         </w:drawing>
       </w:r>
-      <w:r>
-        <w:t xml:space="preserve"> </w:t>
-      </w:r>
-      <w:r>
-        <w:t xml:space="preserve"># Discussion</w:t>
-      </w:r>
-    </w:p>
+    </w:p>
+    <w:tbl>
+      <w:tblPr>
+        <w:tblStyle w:val="Table"/>
+        <w:tblW w:type="pct" w:w="4999.999999999999"/>
+        <w:tblLook w:firstRow="1"/>
+      </w:tblPr>
+      <w:tblGrid>
+        <w:gridCol w:w="275"/>
+        <w:gridCol w:w="1377"/>
+        <w:gridCol w:w="2341"/>
+        <w:gridCol w:w="619"/>
+        <w:gridCol w:w="1584"/>
+        <w:gridCol w:w="1721"/>
+      </w:tblGrid>
+      <w:tr>
+        <w:trPr>
+          <w:cnfStyle w:firstRow="1"/>
+        </w:trPr>
+        <w:tc>
+          <w:tcPr>
+            <w:tcBorders>
+              <w:bottom w:val="single"/>
+            </w:tcBorders>
+            <w:vAlign w:val="bottom"/>
+          </w:tcPr>
+          <w:p>
+            <w:pPr>
+              <w:pStyle w:val="Compact"/>
+              <w:jc w:val="center"/>
+            </w:pPr>
+            <w:r>
+              <w:t xml:space="preserve">ID</w:t>
+            </w:r>
+          </w:p>
+        </w:tc>
+        <w:tc>
+          <w:tcPr>
+            <w:tcBorders>
+              <w:bottom w:val="single"/>
+            </w:tcBorders>
+            <w:vAlign w:val="bottom"/>
+          </w:tcPr>
+          <w:p>
+            <w:pPr>
+              <w:pStyle w:val="Compact"/>
+              <w:jc w:val="center"/>
+            </w:pPr>
+            <w:r>
+              <w:t xml:space="preserve">Original File Name</w:t>
+            </w:r>
+          </w:p>
+        </w:tc>
+        <w:tc>
+          <w:tcPr>
+            <w:tcBorders>
+              <w:bottom w:val="single"/>
+            </w:tcBorders>
+            <w:vAlign w:val="bottom"/>
+          </w:tcPr>
+          <w:p>
+            <w:pPr>
+              <w:pStyle w:val="Compact"/>
+              <w:jc w:val="center"/>
+            </w:pPr>
+            <w:r>
+              <w:t xml:space="preserve">Filename after Correction</w:t>
+            </w:r>
+          </w:p>
+        </w:tc>
+        <w:tc>
+          <w:tcPr>
+            <w:tcBorders>
+              <w:bottom w:val="single"/>
+            </w:tcBorders>
+            <w:vAlign w:val="bottom"/>
+          </w:tcPr>
+          <w:p>
+            <w:pPr>
+              <w:pStyle w:val="Compact"/>
+              <w:jc w:val="center"/>
+            </w:pPr>
+            <w:r>
+              <w:t xml:space="preserve">Usable?</w:t>
+            </w:r>
+          </w:p>
+        </w:tc>
+        <w:tc>
+          <w:tcPr>
+            <w:tcBorders>
+              <w:bottom w:val="single"/>
+            </w:tcBorders>
+            <w:vAlign w:val="bottom"/>
+          </w:tcPr>
+          <w:p>
+            <w:pPr>
+              <w:pStyle w:val="Compact"/>
+              <w:jc w:val="center"/>
+            </w:pPr>
+            <w:r>
+              <w:t xml:space="preserve">length after trimming</w:t>
+            </w:r>
+          </w:p>
+        </w:tc>
+        <w:tc>
+          <w:tcPr>
+            <w:tcBorders>
+              <w:bottom w:val="single"/>
+            </w:tcBorders>
+            <w:vAlign w:val="bottom"/>
+          </w:tcPr>
+          <w:p>
+            <w:pPr>
+              <w:pStyle w:val="Compact"/>
+              <w:jc w:val="center"/>
+            </w:pPr>
+            <w:r>
+              <w:t xml:space="preserve">Manually adjusted bases</w:t>
+            </w:r>
+          </w:p>
+        </w:tc>
+      </w:tr>
+      <w:tr>
+        <w:tc>
+          <w:p>
+            <w:pPr>
+              <w:pStyle w:val="Compact"/>
+              <w:jc w:val="center"/>
+            </w:pPr>
+            <w:r>
+              <w:t xml:space="preserve">1</w:t>
+            </w:r>
+          </w:p>
+        </w:tc>
+        <w:tc>
+          <w:p>
+            <w:pPr>
+              <w:pStyle w:val="Compact"/>
+              <w:jc w:val="center"/>
+            </w:pPr>
+            <w:r>
+              <w:t xml:space="preserve">1-KC_27f_A01.ab1</w:t>
+            </w:r>
+          </w:p>
+        </w:tc>
+        <w:tc>
+          <w:p>
+            <w:pPr>
+              <w:pStyle w:val="Compact"/>
+              <w:jc w:val="center"/>
+            </w:pPr>
+            <w:r>
+              <w:t xml:space="preserve">1-KC_27f_A01_KC_cleaned.ab1</w:t>
+            </w:r>
+          </w:p>
+        </w:tc>
+        <w:tc>
+          <w:p>
+            <w:pPr>
+              <w:pStyle w:val="Compact"/>
+              <w:jc w:val="center"/>
+            </w:pPr>
+            <w:r>
+              <w:t xml:space="preserve">Yes</w:t>
+            </w:r>
+          </w:p>
+        </w:tc>
+        <w:tc>
+          <w:p>
+            <w:pPr>
+              <w:pStyle w:val="Compact"/>
+              <w:jc w:val="center"/>
+            </w:pPr>
+            <w:r>
+              <w:t xml:space="preserve">611</w:t>
+            </w:r>
+          </w:p>
+        </w:tc>
+        <w:tc>
+          <w:p>
+            <w:pPr>
+              <w:pStyle w:val="Compact"/>
+              <w:jc w:val="center"/>
+            </w:pPr>
+            <w:r>
+              <w:t xml:space="preserve">16</w:t>
+            </w:r>
+          </w:p>
+        </w:tc>
+      </w:tr>
+      <w:tr>
+        <w:tc>
+          <w:p>
+            <w:pPr>
+              <w:pStyle w:val="Compact"/>
+              <w:jc w:val="center"/>
+            </w:pPr>
+            <w:r>
+              <w:t xml:space="preserve">2</w:t>
+            </w:r>
+          </w:p>
+        </w:tc>
+        <w:tc>
+          <w:p>
+            <w:pPr>
+              <w:pStyle w:val="Compact"/>
+              <w:jc w:val="center"/>
+            </w:pPr>
+            <w:r>
+              <w:t xml:space="preserve">2-KC_27f_B01.ab1</w:t>
+            </w:r>
+          </w:p>
+        </w:tc>
+        <w:tc>
+          <w:p>
+            <w:pPr>
+              <w:pStyle w:val="Compact"/>
+              <w:jc w:val="center"/>
+            </w:pPr>
+            <w:r>
+              <w:t xml:space="preserve">2-KC_27f_B01_KC_cleaned.ab1</w:t>
+            </w:r>
+          </w:p>
+        </w:tc>
+        <w:tc>
+          <w:p>
+            <w:pPr>
+              <w:pStyle w:val="Compact"/>
+              <w:jc w:val="center"/>
+            </w:pPr>
+            <w:r>
+              <w:t xml:space="preserve">Yes</w:t>
+            </w:r>
+          </w:p>
+        </w:tc>
+        <w:tc>
+          <w:p>
+            <w:pPr>
+              <w:pStyle w:val="Compact"/>
+              <w:jc w:val="center"/>
+            </w:pPr>
+            <w:r>
+              <w:t xml:space="preserve">713</w:t>
+            </w:r>
+          </w:p>
+        </w:tc>
+        <w:tc>
+          <w:p>
+            <w:pPr>
+              <w:pStyle w:val="Compact"/>
+              <w:jc w:val="center"/>
+            </w:pPr>
+            <w:r>
+              <w:t xml:space="preserve">36</w:t>
+            </w:r>
+          </w:p>
+        </w:tc>
+      </w:tr>
+      <w:tr>
+        <w:tc>
+          <w:p>
+            <w:pPr>
+              <w:pStyle w:val="Compact"/>
+              <w:jc w:val="center"/>
+            </w:pPr>
+            <w:r>
+              <w:t xml:space="preserve">3</w:t>
+            </w:r>
+          </w:p>
+        </w:tc>
+        <w:tc>
+          <w:p>
+            <w:pPr>
+              <w:pStyle w:val="Compact"/>
+              <w:jc w:val="center"/>
+            </w:pPr>
+            <w:r>
+              <w:t xml:space="preserve">3-KC_27f_C01.ab1</w:t>
+            </w:r>
+          </w:p>
+        </w:tc>
+        <w:tc>
+          <w:p>
+            <w:pPr>
+              <w:pStyle w:val="Compact"/>
+              <w:jc w:val="center"/>
+            </w:pPr>
+            <w:r>
+              <w:t xml:space="preserve">3-KC_27f_C01_KC_failed_blast.ab1</w:t>
+            </w:r>
+          </w:p>
+        </w:tc>
+        <w:tc>
+          <w:p>
+            <w:pPr>
+              <w:pStyle w:val="Compact"/>
+              <w:jc w:val="center"/>
+            </w:pPr>
+            <w:r>
+              <w:t xml:space="preserve">No</w:t>
+            </w:r>
+          </w:p>
+        </w:tc>
+        <w:tc>
+          <w:p>
+            <w:pPr>
+              <w:pStyle w:val="Compact"/>
+              <w:jc w:val="center"/>
+            </w:pPr>
+            <w:r>
+              <w:t xml:space="preserve">N/A</w:t>
+            </w:r>
+          </w:p>
+        </w:tc>
+        <w:tc>
+          <w:p>
+            <w:pPr>
+              <w:pStyle w:val="Compact"/>
+              <w:jc w:val="center"/>
+            </w:pPr>
+            <w:r>
+              <w:t xml:space="preserve">N/A</w:t>
+            </w:r>
+          </w:p>
+        </w:tc>
+      </w:tr>
+      <w:tr>
+        <w:tc>
+          <w:p>
+            <w:pPr>
+              <w:pStyle w:val="Compact"/>
+              <w:jc w:val="center"/>
+            </w:pPr>
+            <w:r>
+              <w:t xml:space="preserve">4</w:t>
+            </w:r>
+          </w:p>
+        </w:tc>
+        <w:tc>
+          <w:p>
+            <w:pPr>
+              <w:pStyle w:val="Compact"/>
+              <w:jc w:val="center"/>
+            </w:pPr>
+            <w:r>
+              <w:t xml:space="preserve">4-KC_27f_D01.ab1</w:t>
+            </w:r>
+          </w:p>
+        </w:tc>
+        <w:tc>
+          <w:p>
+            <w:pPr>
+              <w:pStyle w:val="Compact"/>
+              <w:jc w:val="center"/>
+            </w:pPr>
+            <w:r>
+              <w:t xml:space="preserve">4-KC_27f_D01_KC_cleaned.ab1</w:t>
+            </w:r>
+          </w:p>
+        </w:tc>
+        <w:tc>
+          <w:p>
+            <w:pPr>
+              <w:pStyle w:val="Compact"/>
+              <w:jc w:val="center"/>
+            </w:pPr>
+            <w:r>
+              <w:t xml:space="preserve">Yes</w:t>
+            </w:r>
+          </w:p>
+        </w:tc>
+        <w:tc>
+          <w:p>
+            <w:pPr>
+              <w:pStyle w:val="Compact"/>
+              <w:jc w:val="center"/>
+            </w:pPr>
+            <w:r>
+              <w:t xml:space="preserve">552</w:t>
+            </w:r>
+          </w:p>
+        </w:tc>
+        <w:tc>
+          <w:p>
+            <w:pPr>
+              <w:pStyle w:val="Compact"/>
+              <w:jc w:val="center"/>
+            </w:pPr>
+            <w:r>
+              <w:t xml:space="preserve">8</w:t>
+            </w:r>
+          </w:p>
+        </w:tc>
+      </w:tr>
+      <w:tr>
+        <w:tc>
+          <w:p>
+            <w:pPr>
+              <w:pStyle w:val="Compact"/>
+              <w:jc w:val="center"/>
+            </w:pPr>
+            <w:r>
+              <w:t xml:space="preserve">5</w:t>
+            </w:r>
+          </w:p>
+        </w:tc>
+        <w:tc>
+          <w:p>
+            <w:pPr>
+              <w:pStyle w:val="Compact"/>
+              <w:jc w:val="center"/>
+            </w:pPr>
+            <w:r>
+              <w:t xml:space="preserve">5-KC_27f_E01.ab1</w:t>
+            </w:r>
+          </w:p>
+        </w:tc>
+        <w:tc>
+          <w:p>
+            <w:pPr>
+              <w:pStyle w:val="Compact"/>
+              <w:jc w:val="center"/>
+            </w:pPr>
+            <w:r>
+              <w:t xml:space="preserve">5-KC_27f_E01_KC_failed.ab1</w:t>
+            </w:r>
+          </w:p>
+        </w:tc>
+        <w:tc>
+          <w:p>
+            <w:pPr>
+              <w:pStyle w:val="Compact"/>
+              <w:jc w:val="center"/>
+            </w:pPr>
+            <w:r>
+              <w:t xml:space="preserve">No</w:t>
+            </w:r>
+          </w:p>
+        </w:tc>
+        <w:tc>
+          <w:p>
+            <w:pPr>
+              <w:pStyle w:val="Compact"/>
+              <w:jc w:val="center"/>
+            </w:pPr>
+            <w:r>
+              <w:t xml:space="preserve">N/A</w:t>
+            </w:r>
+          </w:p>
+        </w:tc>
+        <w:tc>
+          <w:p>
+            <w:pPr>
+              <w:pStyle w:val="Compact"/>
+              <w:jc w:val="center"/>
+            </w:pPr>
+            <w:r>
+              <w:t xml:space="preserve">N/A</w:t>
+            </w:r>
+          </w:p>
+        </w:tc>
+      </w:tr>
+      <w:tr>
+        <w:tc>
+          <w:p>
+            <w:pPr>
+              <w:pStyle w:val="Compact"/>
+              <w:jc w:val="center"/>
+            </w:pPr>
+            <w:r>
+              <w:t xml:space="preserve">6</w:t>
+            </w:r>
+          </w:p>
+        </w:tc>
+        <w:tc>
+          <w:p>
+            <w:pPr>
+              <w:pStyle w:val="Compact"/>
+              <w:jc w:val="center"/>
+            </w:pPr>
+            <w:r>
+              <w:t xml:space="preserve">6-KC_27f_F01.ab1</w:t>
+            </w:r>
+          </w:p>
+        </w:tc>
+        <w:tc>
+          <w:p>
+            <w:pPr>
+              <w:pStyle w:val="Compact"/>
+              <w:jc w:val="center"/>
+            </w:pPr>
+            <w:r>
+              <w:t xml:space="preserve">6-KC_27f_F01_KC_failed.ab1</w:t>
+            </w:r>
+          </w:p>
+        </w:tc>
+        <w:tc>
+          <w:p>
+            <w:pPr>
+              <w:pStyle w:val="Compact"/>
+              <w:jc w:val="center"/>
+            </w:pPr>
+            <w:r>
+              <w:t xml:space="preserve">No</w:t>
+            </w:r>
+          </w:p>
+        </w:tc>
+        <w:tc>
+          <w:p>
+            <w:pPr>
+              <w:pStyle w:val="Compact"/>
+              <w:jc w:val="center"/>
+            </w:pPr>
+            <w:r>
+              <w:t xml:space="preserve">N/A</w:t>
+            </w:r>
+          </w:p>
+        </w:tc>
+        <w:tc>
+          <w:p>
+            <w:pPr>
+              <w:pStyle w:val="Compact"/>
+              <w:jc w:val="center"/>
+            </w:pPr>
+            <w:r>
+              <w:t xml:space="preserve">N/A</w:t>
+            </w:r>
+          </w:p>
+        </w:tc>
+      </w:tr>
+      <w:tr>
+        <w:tc>
+          <w:p>
+            <w:pPr>
+              <w:pStyle w:val="Compact"/>
+              <w:jc w:val="center"/>
+            </w:pPr>
+            <w:r>
+              <w:t xml:space="preserve">7</w:t>
+            </w:r>
+          </w:p>
+        </w:tc>
+        <w:tc>
+          <w:p>
+            <w:pPr>
+              <w:pStyle w:val="Compact"/>
+              <w:jc w:val="center"/>
+            </w:pPr>
+            <w:r>
+              <w:t xml:space="preserve">7-KC Neg Control</w:t>
+            </w:r>
+          </w:p>
+        </w:tc>
+        <w:tc>
+          <w:p>
+            <w:pPr>
+              <w:pStyle w:val="Compact"/>
+              <w:jc w:val="center"/>
+            </w:pPr>
+            <w:r>
+              <w:t xml:space="preserve">7-KC Neg Control_KC_failed</w:t>
+            </w:r>
+          </w:p>
+        </w:tc>
+        <w:tc>
+          <w:p>
+            <w:pPr>
+              <w:pStyle w:val="Compact"/>
+              <w:jc w:val="center"/>
+            </w:pPr>
+            <w:r>
+              <w:t xml:space="preserve">No</w:t>
+            </w:r>
+          </w:p>
+        </w:tc>
+        <w:tc>
+          <w:p>
+            <w:pPr>
+              <w:pStyle w:val="Compact"/>
+              <w:jc w:val="center"/>
+            </w:pPr>
+            <w:r>
+              <w:t xml:space="preserve">N/A</w:t>
+            </w:r>
+          </w:p>
+        </w:tc>
+        <w:tc>
+          <w:p>
+            <w:pPr>
+              <w:pStyle w:val="Compact"/>
+              <w:jc w:val="center"/>
+            </w:pPr>
+            <w:r>
+              <w:t xml:space="preserve">N/A</w:t>
+            </w:r>
+          </w:p>
+        </w:tc>
+      </w:tr>
+    </w:tbl>
     <w:p>
       <w:pPr>
         <w:pStyle w:val="Heading1"/>
       </w:pPr>
-      <w:bookmarkStart w:id="37" w:name="sources-cited"/>
+      <w:bookmarkStart w:id="37" w:name="discussion"/>
+      <w:r>
+        <w:t xml:space="preserve">Discussion</w:t>
+      </w:r>
+      <w:bookmarkEnd w:id="37"/>
+    </w:p>
+    <w:p>
+      <w:pPr>
+        <w:pStyle w:val="Heading1"/>
+      </w:pPr>
+      <w:bookmarkStart w:id="38" w:name="sources-cited"/>
       <w:r>
         <w:t xml:space="preserve">Sources Cited</w:t>
       </w:r>
-      <w:bookmarkEnd w:id="37"/>
+      <w:bookmarkEnd w:id="38"/>
     </w:p>
     <w:sectPr/>
   </w:body>

</xml_diff>